<commit_message>
Update to the DLP Consistency Protocol
Based on comments in the pull request the protocol for DLP Consistency testing has been updated with more details.
</commit_message>
<xml_diff>
--- a/DLP Consistency Testing/2018-07-04 DLP Consistency Testing Protocol.docx
+++ b/DLP Consistency Testing/2018-07-04 DLP Consistency Testing Protocol.docx
@@ -70,6 +70,20 @@
         </w:numPr>
       </w:pPr>
       <w:r>
+        <w:t xml:space="preserve">Digital light projector </w:t>
+      </w:r>
+      <w:bookmarkStart w:id="0" w:name="_GoBack"/>
+      <w:bookmarkEnd w:id="0"/>
+    </w:p>
+    <w:p>
+      <w:pPr>
+        <w:pStyle w:val="ListParagraph"/>
+        <w:numPr>
+          <w:ilvl w:val="0"/>
+          <w:numId w:val="3"/>
+        </w:numPr>
+      </w:pPr>
+      <w:r>
         <w:t>Computer</w:t>
       </w:r>
     </w:p>
@@ -145,6 +159,23 @@
       </w:pPr>
       <w:proofErr w:type="spellStart"/>
       <w:r>
+        <w:t>Lightcrafter</w:t>
+      </w:r>
+      <w:proofErr w:type="spellEnd"/>
+      <w:r>
+        <w:t xml:space="preserve"> by Texas Instruments</w:t>
+      </w:r>
+    </w:p>
+    <w:p>
+      <w:pPr>
+        <w:pStyle w:val="ListParagraph"/>
+        <w:numPr>
+          <w:ilvl w:val="0"/>
+          <w:numId w:val="2"/>
+        </w:numPr>
+      </w:pPr>
+      <w:proofErr w:type="spellStart"/>
+      <w:r>
         <w:t>DLP_Consistency.ocv</w:t>
       </w:r>
       <w:proofErr w:type="spellEnd"/>
@@ -179,6 +210,9 @@
       <w:r>
         <w:t>Install all relevant software and drivers</w:t>
       </w:r>
+      <w:r>
+        <w:t xml:space="preserve"> </w:t>
+      </w:r>
     </w:p>
     <w:p>
       <w:pPr>
@@ -189,6 +223,30 @@
         </w:numPr>
       </w:pPr>
       <w:r>
+        <w:t>Mount one end of the spectrometer coupled fiber underneath the objective such that the fiber is picking up the light coming out of the objective</w:t>
+      </w:r>
+    </w:p>
+    <w:p>
+      <w:pPr>
+        <w:pStyle w:val="ListParagraph"/>
+        <w:numPr>
+          <w:ilvl w:val="0"/>
+          <w:numId w:val="1"/>
+        </w:numPr>
+      </w:pPr>
+      <w:r>
+        <w:t>Connect the other end of the fiber to the spectrometer</w:t>
+      </w:r>
+    </w:p>
+    <w:p>
+      <w:pPr>
+        <w:pStyle w:val="ListParagraph"/>
+        <w:numPr>
+          <w:ilvl w:val="0"/>
+          <w:numId w:val="1"/>
+        </w:numPr>
+      </w:pPr>
+      <w:r>
         <w:t>Connect Ocean Optics USB 2000 Spectrometer to the computer</w:t>
       </w:r>
     </w:p>
@@ -229,10 +287,7 @@
         </w:numPr>
       </w:pPr>
       <w:r>
-        <w:t xml:space="preserve">Mount one end of the spectrometer coupled fiber underneath the </w:t>
-      </w:r>
-      <w:r>
-        <w:t>objective such that the fiber is picking up the light coming out of the objective</w:t>
+        <w:t>Turn on the digital light projector</w:t>
       </w:r>
     </w:p>
     <w:p>
@@ -244,7 +299,15 @@
         </w:numPr>
       </w:pPr>
       <w:r>
-        <w:t>Connect the other end of the fiber to the spectrometer</w:t>
+        <w:t xml:space="preserve">Start </w:t>
+      </w:r>
+      <w:proofErr w:type="spellStart"/>
+      <w:r>
+        <w:t>Lightcrafter</w:t>
+      </w:r>
+      <w:proofErr w:type="spellEnd"/>
+      <w:r>
+        <w:t xml:space="preserve"> and launch the pattern sequence </w:t>
       </w:r>
     </w:p>
     <w:p>
@@ -364,8 +427,6 @@
       <w:r>
         <w:t xml:space="preserve">vector as the input. </w:t>
       </w:r>
-      <w:bookmarkStart w:id="0" w:name="_GoBack"/>
-      <w:bookmarkEnd w:id="0"/>
     </w:p>
     <w:sectPr>
       <w:headerReference w:type="default" r:id="rId7"/>

</xml_diff>